<commit_message>
fixed spacing issues in workshop index, added new class pacific grove, changed na push hands register form
</commit_message>
<xml_diff>
--- a/workshops/nareg.docx
+++ b/workshops/nareg.docx
@@ -7,15 +7,15 @@
         <w:jc w:val="center"/>
         <w:rPr>
           <w:rFonts w:ascii="Times New Roman" w:hAnsi="Times New Roman" w:cs="Times New Roman"/>
-          <w:sz w:val="32"/>
-          <w:szCs w:val="32"/>
+          <w:sz w:val="28"/>
+          <w:szCs w:val="28"/>
         </w:rPr>
       </w:pPr>
       <w:r>
         <w:rPr>
           <w:rFonts w:ascii="Times New Roman" w:hAnsi="Times New Roman" w:cs="Times New Roman"/>
-          <w:sz w:val="32"/>
-          <w:szCs w:val="32"/>
+          <w:sz w:val="28"/>
+          <w:szCs w:val="28"/>
         </w:rPr>
         <w:t xml:space="preserve">The North America Push Hands Workshop                                            </w:t>
       </w:r>
@@ -25,41 +25,48 @@
         <w:jc w:val="center"/>
         <w:rPr>
           <w:rFonts w:ascii="Times New Roman" w:hAnsi="Times New Roman" w:cs="Times New Roman"/>
-          <w:sz w:val="32"/>
-          <w:szCs w:val="32"/>
+          <w:sz w:val="28"/>
+          <w:szCs w:val="28"/>
         </w:rPr>
       </w:pPr>
       <w:r>
         <w:rPr>
           <w:rFonts w:ascii="Times New Roman" w:hAnsi="Times New Roman" w:cs="Times New Roman"/>
-          <w:sz w:val="32"/>
-          <w:szCs w:val="32"/>
-        </w:rPr>
-        <w:t xml:space="preserve">With Master Alex Dong </w:t>
-      </w:r>
-    </w:p>
-    <w:p>
-      <w:pPr>
-        <w:jc w:val="center"/>
+          <w:sz w:val="28"/>
+          <w:szCs w:val="28"/>
+        </w:rPr>
+        <w:t>With Master Alex Dong-</w:t>
+      </w:r>
+      <w:r>
         <w:rPr>
           <w:rFonts w:ascii="Times New Roman" w:hAnsi="Times New Roman" w:cs="Times New Roman"/>
-          <w:sz w:val="32"/>
-          <w:szCs w:val="32"/>
-        </w:rPr>
-      </w:pPr>
+          <w:sz w:val="28"/>
+          <w:szCs w:val="28"/>
+        </w:rPr>
+        <w:t>June 5</w:t>
+      </w:r>
       <w:r>
         <w:rPr>
           <w:rFonts w:ascii="Times New Roman" w:hAnsi="Times New Roman" w:cs="Times New Roman"/>
-          <w:sz w:val="32"/>
-          <w:szCs w:val="32"/>
-        </w:rPr>
-        <w:t>June 5</w:t>
+          <w:sz w:val="28"/>
+          <w:szCs w:val="28"/>
+          <w:vertAlign w:val="superscript"/>
+        </w:rPr>
+        <w:t>th</w:t>
       </w:r>
       <w:r>
         <w:rPr>
           <w:rFonts w:ascii="Times New Roman" w:hAnsi="Times New Roman" w:cs="Times New Roman"/>
-          <w:sz w:val="32"/>
-          <w:szCs w:val="32"/>
+          <w:sz w:val="28"/>
+          <w:szCs w:val="28"/>
+        </w:rPr>
+        <w:t xml:space="preserve"> to June 8</w:t>
+      </w:r>
+      <w:r>
+        <w:rPr>
+          <w:rFonts w:ascii="Times New Roman" w:hAnsi="Times New Roman" w:cs="Times New Roman"/>
+          <w:sz w:val="28"/>
+          <w:szCs w:val="28"/>
           <w:vertAlign w:val="superscript"/>
         </w:rPr>
         <w:t>th</w:t>
@@ -67,25 +74,8 @@
       <w:r>
         <w:rPr>
           <w:rFonts w:ascii="Times New Roman" w:hAnsi="Times New Roman" w:cs="Times New Roman"/>
-          <w:sz w:val="32"/>
-          <w:szCs w:val="32"/>
-        </w:rPr>
-        <w:t xml:space="preserve"> to June 8</w:t>
-      </w:r>
-      <w:r>
-        <w:rPr>
-          <w:rFonts w:ascii="Times New Roman" w:hAnsi="Times New Roman" w:cs="Times New Roman"/>
-          <w:sz w:val="32"/>
-          <w:szCs w:val="32"/>
-          <w:vertAlign w:val="superscript"/>
-        </w:rPr>
-        <w:t>th</w:t>
-      </w:r>
-      <w:r>
-        <w:rPr>
-          <w:rFonts w:ascii="Times New Roman" w:hAnsi="Times New Roman" w:cs="Times New Roman"/>
-          <w:sz w:val="32"/>
-          <w:szCs w:val="32"/>
+          <w:sz w:val="28"/>
+          <w:szCs w:val="28"/>
         </w:rPr>
         <w:t xml:space="preserve"> 2015</w:t>
       </w:r>
@@ -238,27 +228,7 @@
           <w:szCs w:val="21"/>
           <w:shd w:val="clear" w:color="auto" w:fill="FFFFFF"/>
         </w:rPr>
-        <w:t>. With its beautiful 374 pristine acres and state of the art facilities</w:t>
-      </w:r>
-      <w:r>
-        <w:rPr>
-          <w:rFonts w:ascii="Arial" w:hAnsi="Arial" w:cs="Arial"/>
-          <w:color w:val="666666"/>
-          <w:sz w:val="21"/>
-          <w:szCs w:val="21"/>
-          <w:shd w:val="clear" w:color="auto" w:fill="FFFFFF"/>
-        </w:rPr>
-        <w:t xml:space="preserve">. Food is provided by the center. </w:t>
-      </w:r>
-      <w:r>
-        <w:rPr>
-          <w:rFonts w:ascii="Arial" w:hAnsi="Arial" w:cs="Arial"/>
-          <w:color w:val="666666"/>
-          <w:sz w:val="21"/>
-          <w:szCs w:val="21"/>
-          <w:shd w:val="clear" w:color="auto" w:fill="FFFFFF"/>
-        </w:rPr>
-        <w:t xml:space="preserve">Experience </w:t>
+        <w:t xml:space="preserve">. With its beautiful 374 pristine acres and state of the art facilities. Food is provided by the center. Experience </w:t>
       </w:r>
       <w:proofErr w:type="spellStart"/>
       <w:r>
@@ -363,6 +333,16 @@
           <w:shd w:val="clear" w:color="auto" w:fill="FFFFFF"/>
         </w:rPr>
         <w:t xml:space="preserve"> or you are welcome to bring your own. </w:t>
+      </w:r>
+      <w:r>
+        <w:rPr>
+          <w:rFonts w:ascii="Arial" w:hAnsi="Arial" w:cs="Arial"/>
+          <w:color w:val="666666"/>
+          <w:sz w:val="21"/>
+          <w:szCs w:val="21"/>
+          <w:shd w:val="clear" w:color="auto" w:fill="FFFFFF"/>
+        </w:rPr>
+        <w:t>There are more private rooms with 4 bunks and bathroom for upgrades for $100 and $120 more per room.</w:t>
       </w:r>
     </w:p>
     <w:p>
@@ -556,13 +536,13 @@
         </w:rPr>
         <w:t xml:space="preserve"> at </w:t>
       </w:r>
-      <w:hyperlink r:id="rId4" w:tgtFrame="_blank" w:history="1">
+      <w:hyperlink r:id="rId4" w:history="1">
         <w:r>
           <w:rPr>
+            <w:rStyle w:val="Hyperlink"/>
             <w:rFonts w:ascii="Arial" w:hAnsi="Arial" w:cs="Arial"/>
             <w:sz w:val="19"/>
             <w:szCs w:val="19"/>
-            <w:u w:val="single"/>
             <w:shd w:val="clear" w:color="auto" w:fill="FFFFFF"/>
           </w:rPr>
           <w:t>NYDongTaiChi@gmail.com</w:t>
@@ -573,20 +553,9 @@
       <w:pPr>
         <w:rPr>
           <w:rFonts w:ascii="Arial" w:hAnsi="Arial" w:cs="Arial"/>
-          <w:color w:val="666666"/>
-          <w:sz w:val="21"/>
-          <w:szCs w:val="21"/>
-          <w:shd w:val="clear" w:color="auto" w:fill="FFFFFF"/>
-        </w:rPr>
-      </w:pPr>
-    </w:p>
-    <w:p>
-      <w:pPr>
-        <w:rPr>
-          <w:rFonts w:ascii="Arial" w:hAnsi="Arial" w:cs="Arial"/>
-          <w:color w:val="666666"/>
-          <w:sz w:val="21"/>
-          <w:szCs w:val="21"/>
+          <w:sz w:val="19"/>
+          <w:szCs w:val="19"/>
+          <w:u w:val="single"/>
           <w:shd w:val="clear" w:color="auto" w:fill="FFFFFF"/>
         </w:rPr>
       </w:pPr>
@@ -771,6 +740,16 @@
           <w:szCs w:val="21"/>
           <w:shd w:val="clear" w:color="auto" w:fill="FFFFFF"/>
         </w:rPr>
+        <w:t xml:space="preserve">3 nights </w:t>
+      </w:r>
+      <w:r>
+        <w:rPr>
+          <w:rFonts w:ascii="Arial" w:hAnsi="Arial" w:cs="Arial"/>
+          <w:color w:val="666666"/>
+          <w:sz w:val="21"/>
+          <w:szCs w:val="21"/>
+          <w:shd w:val="clear" w:color="auto" w:fill="FFFFFF"/>
+        </w:rPr>
         <w:t>Inclusive</w:t>
       </w:r>
       <w:r>
@@ -905,6 +884,18 @@
         </w:rPr>
         <w:t xml:space="preserve">___Yes, I need Linen   ___No thanks   </w:t>
       </w:r>
+      <w:r>
+        <w:rPr>
+          <w:rFonts w:ascii="Arial" w:hAnsi="Arial" w:cs="Arial"/>
+          <w:color w:val="666666"/>
+          <w:sz w:val="21"/>
+          <w:szCs w:val="21"/>
+          <w:shd w:val="clear" w:color="auto" w:fill="FFFFFF"/>
+        </w:rPr>
+        <w:t xml:space="preserve">___I am interested in the upgrade </w:t>
+      </w:r>
+      <w:bookmarkStart w:id="0" w:name="_GoBack"/>
+      <w:bookmarkEnd w:id="0"/>
     </w:p>
     <w:p>
       <w:pPr>
@@ -1085,8 +1076,6 @@
         </w:rPr>
         <w:t xml:space="preserve"> with fee pay by sender or send it as a gift to avoid fees. </w:t>
       </w:r>
-      <w:bookmarkStart w:id="0" w:name="_GoBack"/>
-      <w:bookmarkEnd w:id="0"/>
     </w:p>
     <w:sectPr>
       <w:pgSz w:w="12240" w:h="15840"/>

</xml_diff>

<commit_message>
added new push hands registration form
</commit_message>
<xml_diff>
--- a/workshops/nareg.docx
+++ b/workshops/nareg.docx
@@ -427,7 +427,37 @@
           <w:szCs w:val="21"/>
           <w:shd w:val="clear" w:color="auto" w:fill="FFFFFF"/>
         </w:rPr>
-        <w:t xml:space="preserve"> Bus from NY Port Authority Bus Terminal to New </w:t>
+        <w:t xml:space="preserve"> Bus from NY Port Aut</w:t>
+      </w:r>
+      <w:r>
+        <w:rPr>
+          <w:rFonts w:ascii="Arial" w:hAnsi="Arial" w:cs="Arial"/>
+          <w:color w:val="666666"/>
+          <w:sz w:val="21"/>
+          <w:szCs w:val="21"/>
+          <w:shd w:val="clear" w:color="auto" w:fill="FFFFFF"/>
+        </w:rPr>
+        <w:t>hority Bus Terminal to New Rosendale</w:t>
+      </w:r>
+      <w:r>
+        <w:rPr>
+          <w:rFonts w:ascii="Arial" w:hAnsi="Arial" w:cs="Arial"/>
+          <w:color w:val="666666"/>
+          <w:sz w:val="21"/>
+          <w:szCs w:val="21"/>
+          <w:shd w:val="clear" w:color="auto" w:fill="FFFFFF"/>
+        </w:rPr>
+        <w:t xml:space="preserve"> NY. We will provi</w:t>
+      </w:r>
+      <w:r>
+        <w:rPr>
+          <w:rFonts w:ascii="Arial" w:hAnsi="Arial" w:cs="Arial"/>
+          <w:color w:val="666666"/>
+          <w:sz w:val="21"/>
+          <w:szCs w:val="21"/>
+          <w:shd w:val="clear" w:color="auto" w:fill="FFFFFF"/>
+        </w:rPr>
+        <w:t xml:space="preserve">de Transportation from Rosendale to </w:t>
       </w:r>
       <w:proofErr w:type="spellStart"/>
       <w:r>
@@ -438,7 +468,7 @@
           <w:szCs w:val="21"/>
           <w:shd w:val="clear" w:color="auto" w:fill="FFFFFF"/>
         </w:rPr>
-        <w:t>Paltz</w:t>
+        <w:t>Ashokan</w:t>
       </w:r>
       <w:proofErr w:type="spellEnd"/>
       <w:r>
@@ -449,51 +479,59 @@
           <w:szCs w:val="21"/>
           <w:shd w:val="clear" w:color="auto" w:fill="FFFFFF"/>
         </w:rPr>
-        <w:t xml:space="preserve"> NY. We will provide Transportation from New </w:t>
-      </w:r>
-      <w:proofErr w:type="spellStart"/>
-      <w:r>
-        <w:rPr>
-          <w:rFonts w:ascii="Arial" w:hAnsi="Arial" w:cs="Arial"/>
-          <w:color w:val="666666"/>
-          <w:sz w:val="21"/>
-          <w:szCs w:val="21"/>
-          <w:shd w:val="clear" w:color="auto" w:fill="FFFFFF"/>
-        </w:rPr>
-        <w:t>Paltz</w:t>
-      </w:r>
-      <w:proofErr w:type="spellEnd"/>
-      <w:r>
-        <w:rPr>
-          <w:rFonts w:ascii="Arial" w:hAnsi="Arial" w:cs="Arial"/>
-          <w:color w:val="666666"/>
-          <w:sz w:val="21"/>
-          <w:szCs w:val="21"/>
-          <w:shd w:val="clear" w:color="auto" w:fill="FFFFFF"/>
-        </w:rPr>
-        <w:t xml:space="preserve"> to </w:t>
-      </w:r>
-      <w:proofErr w:type="spellStart"/>
-      <w:r>
-        <w:rPr>
-          <w:rFonts w:ascii="Arial" w:hAnsi="Arial" w:cs="Arial"/>
-          <w:color w:val="666666"/>
-          <w:sz w:val="21"/>
-          <w:szCs w:val="21"/>
-          <w:shd w:val="clear" w:color="auto" w:fill="FFFFFF"/>
-        </w:rPr>
-        <w:t>Ashokan</w:t>
-      </w:r>
-      <w:proofErr w:type="spellEnd"/>
-      <w:r>
-        <w:rPr>
-          <w:rFonts w:ascii="Arial" w:hAnsi="Arial" w:cs="Arial"/>
-          <w:color w:val="666666"/>
-          <w:sz w:val="21"/>
-          <w:szCs w:val="21"/>
-          <w:shd w:val="clear" w:color="auto" w:fill="FFFFFF"/>
-        </w:rPr>
-        <w:t xml:space="preserve"> is you arrive before 2pm on Friday and leave after the workshop is over. Or, 3 to 4 people can share a rental with pick up and drop off at the airport. </w:t>
+        <w:t xml:space="preserve"> if</w:t>
+      </w:r>
+      <w:r>
+        <w:rPr>
+          <w:rFonts w:ascii="Arial" w:hAnsi="Arial" w:cs="Arial"/>
+          <w:color w:val="666666"/>
+          <w:sz w:val="21"/>
+          <w:szCs w:val="21"/>
+          <w:shd w:val="clear" w:color="auto" w:fill="FFFFFF"/>
+        </w:rPr>
+        <w:t xml:space="preserve"> you arrive before 2pm on Friday and leave after </w:t>
+      </w:r>
+      <w:r>
+        <w:rPr>
+          <w:rFonts w:ascii="Arial" w:hAnsi="Arial" w:cs="Arial"/>
+          <w:color w:val="666666"/>
+          <w:sz w:val="21"/>
+          <w:szCs w:val="21"/>
+          <w:shd w:val="clear" w:color="auto" w:fill="FFFFFF"/>
+        </w:rPr>
+        <w:t>the workshop is over. Or,</w:t>
+      </w:r>
+      <w:r>
+        <w:rPr>
+          <w:rFonts w:ascii="Arial" w:hAnsi="Arial" w:cs="Arial"/>
+          <w:color w:val="666666"/>
+          <w:sz w:val="21"/>
+          <w:szCs w:val="21"/>
+          <w:shd w:val="clear" w:color="auto" w:fill="FFFFFF"/>
+        </w:rPr>
+        <w:t xml:space="preserve"> people </w:t>
+      </w:r>
+      <w:r>
+        <w:rPr>
+          <w:rFonts w:ascii="Arial" w:hAnsi="Arial" w:cs="Arial"/>
+          <w:color w:val="666666"/>
+          <w:sz w:val="21"/>
+          <w:szCs w:val="21"/>
+          <w:shd w:val="clear" w:color="auto" w:fill="FFFFFF"/>
+        </w:rPr>
+        <w:t xml:space="preserve">arriving together </w:t>
+      </w:r>
+      <w:bookmarkStart w:id="0" w:name="_GoBack"/>
+      <w:bookmarkEnd w:id="0"/>
+      <w:r>
+        <w:rPr>
+          <w:rFonts w:ascii="Arial" w:hAnsi="Arial" w:cs="Arial"/>
+          <w:color w:val="666666"/>
+          <w:sz w:val="21"/>
+          <w:szCs w:val="21"/>
+          <w:shd w:val="clear" w:color="auto" w:fill="FFFFFF"/>
+        </w:rPr>
+        <w:t xml:space="preserve">can share a rental with pick up and drop off at the airport. </w:t>
       </w:r>
     </w:p>
     <w:p>
@@ -894,8 +932,6 @@
         </w:rPr>
         <w:t xml:space="preserve">___I am interested in the upgrade </w:t>
       </w:r>
-      <w:bookmarkStart w:id="0" w:name="_GoBack"/>
-      <w:bookmarkEnd w:id="0"/>
     </w:p>
     <w:p>
       <w:pPr>

</xml_diff>

<commit_message>
change NA workshop documents
</commit_message>
<xml_diff>
--- a/workshops/nareg.docx
+++ b/workshops/nareg.docx
@@ -521,17 +521,102 @@
         </w:rPr>
         <w:t xml:space="preserve">arriving together </w:t>
       </w:r>
-      <w:bookmarkStart w:id="0" w:name="_GoBack"/>
-      <w:bookmarkEnd w:id="0"/>
-      <w:r>
-        <w:rPr>
-          <w:rFonts w:ascii="Arial" w:hAnsi="Arial" w:cs="Arial"/>
-          <w:color w:val="666666"/>
-          <w:sz w:val="21"/>
-          <w:szCs w:val="21"/>
-          <w:shd w:val="clear" w:color="auto" w:fill="FFFFFF"/>
-        </w:rPr>
-        <w:t xml:space="preserve">can share a rental with pick up and drop off at the airport. </w:t>
+      <w:r>
+        <w:rPr>
+          <w:rFonts w:ascii="Arial" w:hAnsi="Arial" w:cs="Arial"/>
+          <w:color w:val="666666"/>
+          <w:sz w:val="21"/>
+          <w:szCs w:val="21"/>
+          <w:shd w:val="clear" w:color="auto" w:fill="FFFFFF"/>
+        </w:rPr>
+        <w:t>can share a rental</w:t>
+      </w:r>
+      <w:r>
+        <w:rPr>
+          <w:rFonts w:ascii="Arial" w:hAnsi="Arial" w:cs="Arial"/>
+          <w:color w:val="666666"/>
+          <w:sz w:val="21"/>
+          <w:szCs w:val="21"/>
+          <w:shd w:val="clear" w:color="auto" w:fill="FFFFFF"/>
+        </w:rPr>
+        <w:t xml:space="preserve">. </w:t>
+      </w:r>
+      <w:r>
+        <w:rPr>
+          <w:rFonts w:ascii="Arial" w:hAnsi="Arial" w:cs="Arial"/>
+          <w:color w:val="666666"/>
+          <w:sz w:val="21"/>
+          <w:szCs w:val="21"/>
+          <w:shd w:val="clear" w:color="auto" w:fill="FFFFFF"/>
+        </w:rPr>
+        <w:t xml:space="preserve">Round trip bus tickets is about $50 per person. </w:t>
+      </w:r>
+    </w:p>
+    <w:p>
+      <w:pPr>
+        <w:rPr>
+          <w:rFonts w:ascii="Arial" w:hAnsi="Arial" w:cs="Arial"/>
+          <w:b/>
+          <w:color w:val="666666"/>
+          <w:sz w:val="21"/>
+          <w:szCs w:val="21"/>
+          <w:shd w:val="clear" w:color="auto" w:fill="FFFFFF"/>
+        </w:rPr>
+      </w:pPr>
+      <w:r>
+        <w:rPr>
+          <w:rFonts w:ascii="Arial" w:hAnsi="Arial" w:cs="Arial"/>
+          <w:b/>
+          <w:color w:val="666666"/>
+          <w:sz w:val="21"/>
+          <w:szCs w:val="21"/>
+          <w:shd w:val="clear" w:color="auto" w:fill="FFFFFF"/>
+        </w:rPr>
+        <w:t>Private rooms at $100 to $130 per night. These rooms has 4 bunk beds and a bathroom. For three night</w:t>
+      </w:r>
+      <w:r>
+        <w:rPr>
+          <w:rFonts w:ascii="Arial" w:hAnsi="Arial" w:cs="Arial"/>
+          <w:b/>
+          <w:color w:val="666666"/>
+          <w:sz w:val="21"/>
+          <w:szCs w:val="21"/>
+          <w:shd w:val="clear" w:color="auto" w:fill="FFFFFF"/>
+        </w:rPr>
+        <w:t>s</w:t>
+      </w:r>
+      <w:r>
+        <w:rPr>
+          <w:rFonts w:ascii="Arial" w:hAnsi="Arial" w:cs="Arial"/>
+          <w:b/>
+          <w:color w:val="666666"/>
+          <w:sz w:val="21"/>
+          <w:szCs w:val="21"/>
+          <w:shd w:val="clear" w:color="auto" w:fill="FFFFFF"/>
+        </w:rPr>
+        <w:t xml:space="preserve"> used by 4 people will cost $75 </w:t>
+      </w:r>
+      <w:r>
+        <w:rPr>
+          <w:rFonts w:ascii="Arial" w:hAnsi="Arial" w:cs="Arial"/>
+          <w:b/>
+          <w:color w:val="666666"/>
+          <w:sz w:val="21"/>
+          <w:szCs w:val="21"/>
+          <w:shd w:val="clear" w:color="auto" w:fill="FFFFFF"/>
+        </w:rPr>
+        <w:t xml:space="preserve">to $88 </w:t>
+      </w:r>
+      <w:r>
+        <w:rPr>
+          <w:rFonts w:ascii="Arial" w:hAnsi="Arial" w:cs="Arial"/>
+          <w:b/>
+          <w:color w:val="666666"/>
+          <w:sz w:val="21"/>
+          <w:szCs w:val="21"/>
+          <w:shd w:val="clear" w:color="auto" w:fill="FFFFFF"/>
+        </w:rPr>
+        <w:t xml:space="preserve">more per person. </w:t>
       </w:r>
     </w:p>
     <w:p>
@@ -591,17 +676,6 @@
       <w:pPr>
         <w:rPr>
           <w:rFonts w:ascii="Arial" w:hAnsi="Arial" w:cs="Arial"/>
-          <w:sz w:val="19"/>
-          <w:szCs w:val="19"/>
-          <w:u w:val="single"/>
-          <w:shd w:val="clear" w:color="auto" w:fill="FFFFFF"/>
-        </w:rPr>
-      </w:pPr>
-    </w:p>
-    <w:p>
-      <w:pPr>
-        <w:rPr>
-          <w:rFonts w:ascii="Arial" w:hAnsi="Arial" w:cs="Arial"/>
           <w:color w:val="666666"/>
           <w:sz w:val="21"/>
           <w:szCs w:val="21"/>
@@ -712,7 +786,17 @@
           <w:szCs w:val="21"/>
           <w:shd w:val="clear" w:color="auto" w:fill="FFFFFF"/>
         </w:rPr>
-        <w:t>, which might interfere with your PHs</w:t>
+        <w:t>, whi</w:t>
+      </w:r>
+      <w:r>
+        <w:rPr>
+          <w:rFonts w:ascii="Arial" w:hAnsi="Arial" w:cs="Arial"/>
+          <w:color w:val="666666"/>
+          <w:sz w:val="21"/>
+          <w:szCs w:val="21"/>
+          <w:shd w:val="clear" w:color="auto" w:fill="FFFFFF"/>
+        </w:rPr>
+        <w:t>ch might interfere with your PH</w:t>
       </w:r>
     </w:p>
     <w:p>
@@ -739,17 +823,6 @@
           <w:shd w:val="clear" w:color="auto" w:fill="FFFFFF"/>
         </w:rPr>
       </w:pPr>
-    </w:p>
-    <w:p>
-      <w:pPr>
-        <w:rPr>
-          <w:rFonts w:ascii="Arial" w:hAnsi="Arial" w:cs="Arial"/>
-          <w:color w:val="666666"/>
-          <w:sz w:val="21"/>
-          <w:szCs w:val="21"/>
-          <w:shd w:val="clear" w:color="auto" w:fill="FFFFFF"/>
-        </w:rPr>
-      </w:pPr>
       <w:r>
         <w:rPr>
           <w:rFonts w:ascii="Arial" w:hAnsi="Arial" w:cs="Arial"/>
@@ -798,7 +871,17 @@
           <w:szCs w:val="21"/>
           <w:shd w:val="clear" w:color="auto" w:fill="FFFFFF"/>
         </w:rPr>
-        <w:t xml:space="preserve">              </w:t>
+        <w:t xml:space="preserve"> </w:t>
+      </w:r>
+      <w:r>
+        <w:rPr>
+          <w:rFonts w:ascii="Arial" w:hAnsi="Arial" w:cs="Arial"/>
+          <w:color w:val="666666"/>
+          <w:sz w:val="21"/>
+          <w:szCs w:val="21"/>
+          <w:shd w:val="clear" w:color="auto" w:fill="FFFFFF"/>
+        </w:rPr>
+        <w:t xml:space="preserve">            </w:t>
       </w:r>
       <w:r>
         <w:rPr>
@@ -1015,6 +1098,27 @@
           <w:shd w:val="clear" w:color="auto" w:fill="FFFFFF"/>
         </w:rPr>
         <w:t>.  Please send payment to:</w:t>
+      </w:r>
+    </w:p>
+    <w:p>
+      <w:pPr>
+        <w:rPr>
+          <w:rFonts w:ascii="Arial" w:hAnsi="Arial" w:cs="Arial"/>
+          <w:color w:val="666666"/>
+          <w:sz w:val="21"/>
+          <w:szCs w:val="21"/>
+          <w:shd w:val="clear" w:color="auto" w:fill="FFFFFF"/>
+        </w:rPr>
+      </w:pPr>
+      <w:r>
+        <w:rPr>
+          <w:rFonts w:ascii="Arial" w:hAnsi="Arial" w:cs="Arial"/>
+          <w:color w:val="666666"/>
+          <w:sz w:val="21"/>
+          <w:szCs w:val="21"/>
+          <w:shd w:val="clear" w:color="auto" w:fill="FFFFFF"/>
+        </w:rPr>
+        <w:t>___Yes, I am interested in a more private room. We will help match you up with others at camp.</w:t>
       </w:r>
     </w:p>
     <w:p>
@@ -1112,6 +1216,8 @@
         </w:rPr>
         <w:t xml:space="preserve"> with fee pay by sender or send it as a gift to avoid fees. </w:t>
       </w:r>
+      <w:bookmarkStart w:id="0" w:name="_GoBack"/>
+      <w:bookmarkEnd w:id="0"/>
     </w:p>
     <w:sectPr>
       <w:pgSz w:w="12240" w:h="15840"/>

</xml_diff>